<commit_message>
[edit] doc visão de negócio
</commit_message>
<xml_diff>
--- a/negocio/visao_negocio.docx
+++ b/negocio/visao_negocio.docx
@@ -52,14 +52,12 @@
         </w:rPr>
         <w:fldChar w:fldCharType="separate"/>
       </w:r>
-      <w:proofErr w:type="spellStart"/>
       <w:r>
         <w:rPr>
           <w:lang w:val="pt-BR"/>
         </w:rPr>
         <w:t>IziMec</w:t>
       </w:r>
-      <w:proofErr w:type="spellEnd"/>
       <w:r>
         <w:rPr>
           <w:lang w:val="pt-BR"/>
@@ -150,244 +148,6 @@
           <w:lang w:val="pt-BR"/>
         </w:rPr>
       </w:pPr>
-    </w:p>
-    <w:p>
-      <w:pPr>
-        <w:pStyle w:val="InfoBlue"/>
-        <w:rPr>
-          <w:lang w:val="pt-BR"/>
-        </w:rPr>
-      </w:pPr>
-      <w:r>
-        <w:rPr>
-          <w:lang w:val="pt-BR"/>
-        </w:rPr>
-        <w:t xml:space="preserve">[Observação: O </w:t>
-      </w:r>
-      <w:proofErr w:type="spellStart"/>
-      <w:r>
-        <w:rPr>
-          <w:lang w:val="pt-BR"/>
-        </w:rPr>
-        <w:t>template</w:t>
-      </w:r>
-      <w:proofErr w:type="spellEnd"/>
-      <w:r>
-        <w:rPr>
-          <w:lang w:val="pt-BR"/>
-        </w:rPr>
-        <w:t xml:space="preserve"> a seguir é fornecido para uso com o </w:t>
-      </w:r>
-      <w:proofErr w:type="spellStart"/>
-      <w:r>
-        <w:rPr>
-          <w:lang w:val="pt-BR"/>
-        </w:rPr>
-        <w:t>Rational</w:t>
-      </w:r>
-      <w:proofErr w:type="spellEnd"/>
-      <w:r>
-        <w:rPr>
-          <w:lang w:val="pt-BR"/>
-        </w:rPr>
-        <w:t xml:space="preserve"> </w:t>
-      </w:r>
-      <w:proofErr w:type="spellStart"/>
-      <w:r>
-        <w:rPr>
-          <w:lang w:val="pt-BR"/>
-        </w:rPr>
-        <w:t>Unified</w:t>
-      </w:r>
-      <w:proofErr w:type="spellEnd"/>
-      <w:r>
-        <w:rPr>
-          <w:lang w:val="pt-BR"/>
-        </w:rPr>
-        <w:t xml:space="preserve"> </w:t>
-      </w:r>
-      <w:proofErr w:type="spellStart"/>
-      <w:r>
-        <w:rPr>
-          <w:lang w:val="pt-BR"/>
-        </w:rPr>
-        <w:t>Process</w:t>
-      </w:r>
-      <w:proofErr w:type="spellEnd"/>
-      <w:r>
-        <w:rPr>
-          <w:lang w:val="pt-BR"/>
-        </w:rPr>
-        <w:t xml:space="preserve"> (RUP). O texto em azul exibido entre colchetes e em itálico (</w:t>
-      </w:r>
-      <w:proofErr w:type="spellStart"/>
-      <w:r>
-        <w:rPr>
-          <w:lang w:val="pt-BR"/>
-        </w:rPr>
-        <w:t>style</w:t>
-      </w:r>
-      <w:proofErr w:type="spellEnd"/>
-      <w:r>
-        <w:rPr>
-          <w:lang w:val="pt-BR"/>
-        </w:rPr>
-        <w:t>=</w:t>
-      </w:r>
-      <w:proofErr w:type="spellStart"/>
-      <w:r>
-        <w:rPr>
-          <w:lang w:val="pt-BR"/>
-        </w:rPr>
-        <w:t>InfoBlue</w:t>
-      </w:r>
-      <w:proofErr w:type="spellEnd"/>
-      <w:r>
-        <w:rPr>
-          <w:lang w:val="pt-BR"/>
-        </w:rPr>
-        <w:t>) foi incluído para orientar o autor e deve ser excluído antes da publicação do documento. Qualquer parágrafo inserido após esse estilo será definido automaticamente como normal (estilo=</w:t>
-      </w:r>
-      <w:proofErr w:type="spellStart"/>
-      <w:r>
-        <w:rPr>
-          <w:lang w:val="pt-BR"/>
-        </w:rPr>
-        <w:t>BodyText</w:t>
-      </w:r>
-      <w:proofErr w:type="spellEnd"/>
-      <w:r>
-        <w:rPr>
-          <w:lang w:val="pt-BR"/>
-        </w:rPr>
-        <w:t>).]</w:t>
-      </w:r>
-    </w:p>
-    <w:p>
-      <w:pPr>
-        <w:pStyle w:val="InfoBlue"/>
-        <w:rPr>
-          <w:lang w:val="pt-BR"/>
-        </w:rPr>
-      </w:pPr>
-      <w:r>
-        <w:rPr>
-          <w:lang w:val="pt-BR"/>
-        </w:rPr>
-        <w:t>[Para personalizar campos automáticos no Microsoft Word (que exibem um plano de fundo cinza quando selecionados), selecione File&gt;</w:t>
-      </w:r>
-      <w:proofErr w:type="spellStart"/>
-      <w:r>
-        <w:rPr>
-          <w:lang w:val="pt-BR"/>
-        </w:rPr>
-        <w:t>Properties</w:t>
-      </w:r>
-      <w:proofErr w:type="spellEnd"/>
-      <w:r>
-        <w:rPr>
-          <w:lang w:val="pt-BR"/>
-        </w:rPr>
-        <w:t xml:space="preserve"> e substitua os campos </w:t>
-      </w:r>
-      <w:proofErr w:type="spellStart"/>
-      <w:r>
-        <w:rPr>
-          <w:lang w:val="pt-BR"/>
-        </w:rPr>
-        <w:t>Title</w:t>
-      </w:r>
-      <w:proofErr w:type="spellEnd"/>
-      <w:r>
-        <w:rPr>
-          <w:lang w:val="pt-BR"/>
-        </w:rPr>
-        <w:t xml:space="preserve">, </w:t>
-      </w:r>
-      <w:proofErr w:type="spellStart"/>
-      <w:r>
-        <w:rPr>
-          <w:lang w:val="pt-BR"/>
-        </w:rPr>
-        <w:t>Subject</w:t>
-      </w:r>
-      <w:proofErr w:type="spellEnd"/>
-      <w:r>
-        <w:rPr>
-          <w:lang w:val="pt-BR"/>
-        </w:rPr>
-        <w:t xml:space="preserve"> e </w:t>
-      </w:r>
-      <w:proofErr w:type="spellStart"/>
-      <w:r>
-        <w:rPr>
-          <w:lang w:val="pt-BR"/>
-        </w:rPr>
-        <w:t>Company</w:t>
-      </w:r>
-      <w:proofErr w:type="spellEnd"/>
-      <w:r>
-        <w:rPr>
-          <w:lang w:val="pt-BR"/>
-        </w:rPr>
-        <w:t xml:space="preserve"> pelas informações apropriadas deste documento. Depois de você fechar a caixa de diálogo, os campos automáticos poderão ser atualizados em todo o documento, selecionando </w:t>
-      </w:r>
-      <w:proofErr w:type="spellStart"/>
-      <w:r>
-        <w:rPr>
-          <w:lang w:val="pt-BR"/>
-        </w:rPr>
-        <w:t>Edit</w:t>
-      </w:r>
-      <w:proofErr w:type="spellEnd"/>
-      <w:r>
-        <w:rPr>
-          <w:lang w:val="pt-BR"/>
-        </w:rPr>
-        <w:t>&gt;</w:t>
-      </w:r>
-      <w:proofErr w:type="spellStart"/>
-      <w:r>
-        <w:rPr>
-          <w:lang w:val="pt-BR"/>
-        </w:rPr>
-        <w:t>Select</w:t>
-      </w:r>
-      <w:proofErr w:type="spellEnd"/>
-      <w:r>
-        <w:rPr>
-          <w:lang w:val="pt-BR"/>
-        </w:rPr>
-        <w:t xml:space="preserve"> </w:t>
-      </w:r>
-      <w:proofErr w:type="spellStart"/>
-      <w:r>
-        <w:rPr>
-          <w:lang w:val="pt-BR"/>
-        </w:rPr>
-        <w:t>All</w:t>
-      </w:r>
-      <w:proofErr w:type="spellEnd"/>
-      <w:r>
-        <w:rPr>
-          <w:lang w:val="pt-BR"/>
-        </w:rPr>
-        <w:t xml:space="preserve"> (ou </w:t>
-      </w:r>
-      <w:proofErr w:type="spellStart"/>
-      <w:r>
-        <w:rPr>
-          <w:lang w:val="pt-BR"/>
-        </w:rPr>
-        <w:t>Ctrl-A</w:t>
-      </w:r>
-      <w:proofErr w:type="spellEnd"/>
-      <w:r>
-        <w:rPr>
-          <w:lang w:val="pt-BR"/>
-        </w:rPr>
-        <w:t xml:space="preserve">) e pressionando F9, ou simplesmente clicando no campo e pressionando F9. Isso deve ser feito separadamente para Cabeçalhos e Rodapés. Alt-F9 alterna entre a exibição de nomes de campos e do conteúdo dos campos. Consulte a ajuda do Word para obter mais informações sobre como trabalhar com campos.] </w:t>
-      </w:r>
     </w:p>
     <w:p>
       <w:pPr>
@@ -680,6 +440,108 @@
                 <w:lang w:val="pt-BR"/>
               </w:rPr>
             </w:pPr>
+            <w:r>
+              <w:rPr>
+                <w:lang w:val="pt-BR"/>
+              </w:rPr>
+              <w:t>21/05/2021</w:t>
+            </w:r>
+          </w:p>
+        </w:tc>
+        <w:tc>
+          <w:tcPr>
+            <w:tcW w:w="1152" w:type="dxa"/>
+            <w:tcBorders>
+              <w:top w:val="single" w:sz="6" w:space="0" w:color="auto"/>
+              <w:left w:val="single" w:sz="6" w:space="0" w:color="auto"/>
+              <w:bottom w:val="single" w:sz="6" w:space="0" w:color="auto"/>
+              <w:right w:val="single" w:sz="6" w:space="0" w:color="auto"/>
+            </w:tcBorders>
+          </w:tcPr>
+          <w:p>
+            <w:pPr>
+              <w:pStyle w:val="Tabletext"/>
+              <w:rPr>
+                <w:lang w:val="pt-BR"/>
+              </w:rPr>
+            </w:pPr>
+            <w:r>
+              <w:rPr>
+                <w:lang w:val="pt-BR"/>
+              </w:rPr>
+              <w:t>1.1</w:t>
+            </w:r>
+          </w:p>
+        </w:tc>
+        <w:tc>
+          <w:tcPr>
+            <w:tcW w:w="3744" w:type="dxa"/>
+            <w:tcBorders>
+              <w:top w:val="single" w:sz="6" w:space="0" w:color="auto"/>
+              <w:left w:val="single" w:sz="6" w:space="0" w:color="auto"/>
+              <w:bottom w:val="single" w:sz="6" w:space="0" w:color="auto"/>
+              <w:right w:val="single" w:sz="6" w:space="0" w:color="auto"/>
+            </w:tcBorders>
+          </w:tcPr>
+          <w:p>
+            <w:pPr>
+              <w:pStyle w:val="Tabletext"/>
+              <w:rPr>
+                <w:lang w:val="pt-BR"/>
+              </w:rPr>
+            </w:pPr>
+            <w:r>
+              <w:rPr>
+                <w:lang w:val="pt-BR"/>
+              </w:rPr>
+              <w:t>Elaboração do nome do produto + desenvolvimento do documento</w:t>
+            </w:r>
+          </w:p>
+        </w:tc>
+        <w:tc>
+          <w:tcPr>
+            <w:tcW w:w="2304" w:type="dxa"/>
+            <w:tcBorders>
+              <w:top w:val="single" w:sz="6" w:space="0" w:color="auto"/>
+              <w:left w:val="single" w:sz="6" w:space="0" w:color="auto"/>
+              <w:bottom w:val="single" w:sz="6" w:space="0" w:color="auto"/>
+              <w:right w:val="single" w:sz="6" w:space="0" w:color="auto"/>
+            </w:tcBorders>
+          </w:tcPr>
+          <w:p>
+            <w:pPr>
+              <w:pStyle w:val="Tabletext"/>
+              <w:rPr>
+                <w:lang w:val="pt-BR"/>
+              </w:rPr>
+            </w:pPr>
+            <w:r>
+              <w:rPr>
+                <w:lang w:val="pt-BR"/>
+              </w:rPr>
+              <w:t>Luis Felipe Mello</w:t>
+            </w:r>
+          </w:p>
+        </w:tc>
+      </w:tr>
+      <w:tr>
+        <w:tc>
+          <w:tcPr>
+            <w:tcW w:w="2304" w:type="dxa"/>
+            <w:tcBorders>
+              <w:top w:val="single" w:sz="6" w:space="0" w:color="auto"/>
+              <w:left w:val="single" w:sz="6" w:space="0" w:color="auto"/>
+              <w:bottom w:val="single" w:sz="6" w:space="0" w:color="auto"/>
+              <w:right w:val="single" w:sz="6" w:space="0" w:color="auto"/>
+            </w:tcBorders>
+          </w:tcPr>
+          <w:p>
+            <w:pPr>
+              <w:pStyle w:val="Tabletext"/>
+              <w:rPr>
+                <w:lang w:val="pt-BR"/>
+              </w:rPr>
+            </w:pPr>
           </w:p>
         </w:tc>
         <w:tc>
@@ -818,84 +680,6 @@
           </w:p>
         </w:tc>
       </w:tr>
-      <w:tr>
-        <w:tc>
-          <w:tcPr>
-            <w:tcW w:w="2304" w:type="dxa"/>
-            <w:tcBorders>
-              <w:top w:val="single" w:sz="6" w:space="0" w:color="auto"/>
-              <w:left w:val="single" w:sz="6" w:space="0" w:color="auto"/>
-              <w:bottom w:val="single" w:sz="6" w:space="0" w:color="auto"/>
-              <w:right w:val="single" w:sz="6" w:space="0" w:color="auto"/>
-            </w:tcBorders>
-          </w:tcPr>
-          <w:p>
-            <w:pPr>
-              <w:pStyle w:val="Tabletext"/>
-              <w:rPr>
-                <w:lang w:val="pt-BR"/>
-              </w:rPr>
-            </w:pPr>
-          </w:p>
-        </w:tc>
-        <w:tc>
-          <w:tcPr>
-            <w:tcW w:w="1152" w:type="dxa"/>
-            <w:tcBorders>
-              <w:top w:val="single" w:sz="6" w:space="0" w:color="auto"/>
-              <w:left w:val="single" w:sz="6" w:space="0" w:color="auto"/>
-              <w:bottom w:val="single" w:sz="6" w:space="0" w:color="auto"/>
-              <w:right w:val="single" w:sz="6" w:space="0" w:color="auto"/>
-            </w:tcBorders>
-          </w:tcPr>
-          <w:p>
-            <w:pPr>
-              <w:pStyle w:val="Tabletext"/>
-              <w:rPr>
-                <w:lang w:val="pt-BR"/>
-              </w:rPr>
-            </w:pPr>
-          </w:p>
-        </w:tc>
-        <w:tc>
-          <w:tcPr>
-            <w:tcW w:w="3744" w:type="dxa"/>
-            <w:tcBorders>
-              <w:top w:val="single" w:sz="6" w:space="0" w:color="auto"/>
-              <w:left w:val="single" w:sz="6" w:space="0" w:color="auto"/>
-              <w:bottom w:val="single" w:sz="6" w:space="0" w:color="auto"/>
-              <w:right w:val="single" w:sz="6" w:space="0" w:color="auto"/>
-            </w:tcBorders>
-          </w:tcPr>
-          <w:p>
-            <w:pPr>
-              <w:pStyle w:val="Tabletext"/>
-              <w:rPr>
-                <w:lang w:val="pt-BR"/>
-              </w:rPr>
-            </w:pPr>
-          </w:p>
-        </w:tc>
-        <w:tc>
-          <w:tcPr>
-            <w:tcW w:w="2304" w:type="dxa"/>
-            <w:tcBorders>
-              <w:top w:val="single" w:sz="6" w:space="0" w:color="auto"/>
-              <w:left w:val="single" w:sz="6" w:space="0" w:color="auto"/>
-              <w:bottom w:val="single" w:sz="6" w:space="0" w:color="auto"/>
-              <w:right w:val="single" w:sz="6" w:space="0" w:color="auto"/>
-            </w:tcBorders>
-          </w:tcPr>
-          <w:p>
-            <w:pPr>
-              <w:pStyle w:val="Tabletext"/>
-              <w:rPr>
-                <w:lang w:val="pt-BR"/>
-              </w:rPr>
-            </w:pPr>
-          </w:p>
-        </w:tc>
-      </w:tr>
     </w:tbl>
     <w:p>
       <w:pPr>
@@ -3628,9 +3412,9 @@
       </w:pPr>
       <w:bookmarkStart w:id="0" w:name="_Toc456600917"/>
       <w:bookmarkStart w:id="1" w:name="_Toc456598586"/>
-      <w:bookmarkStart w:id="2" w:name="_Toc452813577"/>
-      <w:bookmarkStart w:id="3" w:name="_Toc436203377"/>
-      <w:bookmarkStart w:id="4" w:name="_Toc72417583"/>
+      <w:bookmarkStart w:id="2" w:name="_Toc72417583"/>
+      <w:bookmarkStart w:id="3" w:name="_Toc452813577"/>
+      <w:bookmarkStart w:id="4" w:name="_Toc436203377"/>
       <w:r>
         <w:rPr>
           <w:lang w:val="pt-BR"/>
@@ -3641,7 +3425,7 @@
       <w:bookmarkStart w:id="6" w:name="_Toc456598587"/>
       <w:bookmarkEnd w:id="0"/>
       <w:bookmarkEnd w:id="1"/>
-      <w:bookmarkEnd w:id="4"/>
+      <w:bookmarkEnd w:id="2"/>
     </w:p>
     <w:p>
       <w:pPr>
@@ -3667,16 +3451,8 @@
         <w:rPr>
           <w:lang w:val="pt-BR"/>
         </w:rPr>
-        <w:t xml:space="preserve">projeto </w:t>
-      </w:r>
-      <w:proofErr w:type="spellStart"/>
-      <w:r>
-        <w:rPr>
-          <w:lang w:val="pt-BR"/>
-        </w:rPr>
-        <w:t>IziMec</w:t>
-      </w:r>
-      <w:proofErr w:type="spellEnd"/>
+        <w:t>projeto IziMec</w:t>
+      </w:r>
       <w:r>
         <w:rPr>
           <w:lang w:val="pt-BR"/>
@@ -3746,14 +3522,12 @@
         </w:rPr>
         <w:t xml:space="preserve"> projeto </w:t>
       </w:r>
-      <w:proofErr w:type="spellStart"/>
       <w:r>
         <w:rPr>
           <w:lang w:val="pt-BR"/>
         </w:rPr>
         <w:t>IziMec</w:t>
       </w:r>
-      <w:proofErr w:type="spellEnd"/>
       <w:r>
         <w:rPr>
           <w:lang w:val="pt-BR"/>
@@ -3950,14 +3724,12 @@
           <w:lang w:val="pt-BR"/>
         </w:rPr>
       </w:pPr>
-      <w:proofErr w:type="spellStart"/>
       <w:r>
         <w:rPr>
           <w:lang w:val="pt-BR"/>
         </w:rPr>
         <w:t>IziMec</w:t>
       </w:r>
-      <w:proofErr w:type="spellEnd"/>
       <w:r>
         <w:rPr>
           <w:lang w:val="pt-BR"/>
@@ -3993,49 +3765,7 @@
         <w:rPr>
           <w:lang w:val="pt-BR"/>
         </w:rPr>
-        <w:t>UML (</w:t>
-      </w:r>
-      <w:proofErr w:type="spellStart"/>
-      <w:r>
-        <w:rPr>
-          <w:lang w:val="pt-BR"/>
-        </w:rPr>
-        <w:t>Unified</w:t>
-      </w:r>
-      <w:proofErr w:type="spellEnd"/>
-      <w:r>
-        <w:rPr>
-          <w:lang w:val="pt-BR"/>
-        </w:rPr>
-        <w:t xml:space="preserve"> </w:t>
-      </w:r>
-      <w:proofErr w:type="spellStart"/>
-      <w:r>
-        <w:rPr>
-          <w:lang w:val="pt-BR"/>
-        </w:rPr>
-        <w:t>Modeling</w:t>
-      </w:r>
-      <w:proofErr w:type="spellEnd"/>
-      <w:r>
-        <w:rPr>
-          <w:lang w:val="pt-BR"/>
-        </w:rPr>
-        <w:t xml:space="preserve"> </w:t>
-      </w:r>
-      <w:proofErr w:type="spellStart"/>
-      <w:r>
-        <w:rPr>
-          <w:lang w:val="pt-BR"/>
-        </w:rPr>
-        <w:t>Language</w:t>
-      </w:r>
-      <w:proofErr w:type="spellEnd"/>
-      <w:r>
-        <w:rPr>
-          <w:lang w:val="pt-BR"/>
-        </w:rPr>
-        <w:t>): Linguagem de modelagem que define representações de um sistema de forma padronizada com o objetivo de facilitar a compreensão.</w:t>
+        <w:t>UML (Unified Modeling Language): Linguagem de modelagem que define representações de um sistema de forma padronizada com o objetivo de facilitar a compreensão.</w:t>
       </w:r>
     </w:p>
     <w:p>
@@ -4054,63 +3784,7 @@
         <w:rPr>
           <w:lang w:val="pt-BR"/>
         </w:rPr>
-        <w:t>RUP (</w:t>
-      </w:r>
-      <w:proofErr w:type="spellStart"/>
-      <w:r>
-        <w:rPr>
-          <w:lang w:val="pt-BR"/>
-        </w:rPr>
-        <w:t>Rational</w:t>
-      </w:r>
-      <w:proofErr w:type="spellEnd"/>
-      <w:r>
-        <w:rPr>
-          <w:lang w:val="pt-BR"/>
-        </w:rPr>
-        <w:t xml:space="preserve"> </w:t>
-      </w:r>
-      <w:proofErr w:type="spellStart"/>
-      <w:r>
-        <w:rPr>
-          <w:lang w:val="pt-BR"/>
-        </w:rPr>
-        <w:t>Unified</w:t>
-      </w:r>
-      <w:proofErr w:type="spellEnd"/>
-      <w:r>
-        <w:rPr>
-          <w:lang w:val="pt-BR"/>
-        </w:rPr>
-        <w:t xml:space="preserve"> </w:t>
-      </w:r>
-      <w:proofErr w:type="spellStart"/>
-      <w:r>
-        <w:rPr>
-          <w:lang w:val="pt-BR"/>
-        </w:rPr>
-        <w:t>Process</w:t>
-      </w:r>
-      <w:proofErr w:type="spellEnd"/>
-      <w:r>
-        <w:rPr>
-          <w:lang w:val="pt-BR"/>
-        </w:rPr>
-        <w:t xml:space="preserve">): É um modelo de processo unificado de Engenharia de Software derivado da UML criado pela </w:t>
-      </w:r>
-      <w:proofErr w:type="spellStart"/>
-      <w:r>
-        <w:rPr>
-          <w:lang w:val="pt-BR"/>
-        </w:rPr>
-        <w:t>Rational</w:t>
-      </w:r>
-      <w:proofErr w:type="spellEnd"/>
-      <w:r>
-        <w:rPr>
-          <w:lang w:val="pt-BR"/>
-        </w:rPr>
-        <w:t xml:space="preserve"> Software Corporation e adquirido pela IBM em 2003. Possui elementos de modelos genéricos para apoiar o desenvolvimento de softwares incentivando a interação e exemplificando boas práticas de projeto e especificação.</w:t>
+        <w:t>RUP (Rational Unified Process): É um modelo de processo unificado de Engenharia de Software derivado da UML criado pela Rational Software Corporation e adquirido pela IBM em 2003. Possui elementos de modelos genéricos para apoiar o desenvolvimento de softwares incentivando a interação e exemplificando boas práticas de projeto e especificação.</w:t>
       </w:r>
     </w:p>
     <w:p>
@@ -4227,21 +3901,7 @@
         <w:rPr>
           <w:lang w:val="pt-BR"/>
         </w:rPr>
-        <w:t xml:space="preserve">GUEDES, </w:t>
-      </w:r>
-      <w:proofErr w:type="spellStart"/>
-      <w:r>
-        <w:rPr>
-          <w:lang w:val="pt-BR"/>
-        </w:rPr>
-        <w:t>Gilleanes</w:t>
-      </w:r>
-      <w:proofErr w:type="spellEnd"/>
-      <w:r>
-        <w:rPr>
-          <w:lang w:val="pt-BR"/>
-        </w:rPr>
-        <w:t xml:space="preserve"> T. A. </w:t>
+        <w:t xml:space="preserve">GUEDES, Gilleanes T. A. </w:t>
       </w:r>
       <w:r>
         <w:rPr>
@@ -4255,21 +3915,7 @@
         <w:rPr>
           <w:lang w:val="pt-BR"/>
         </w:rPr>
-        <w:t xml:space="preserve">. </w:t>
-      </w:r>
-      <w:proofErr w:type="spellStart"/>
-      <w:r>
-        <w:rPr>
-          <w:lang w:val="pt-BR"/>
-        </w:rPr>
-        <w:t>Novatec</w:t>
-      </w:r>
-      <w:proofErr w:type="spellEnd"/>
-      <w:r>
-        <w:rPr>
-          <w:lang w:val="pt-BR"/>
-        </w:rPr>
-        <w:t xml:space="preserve"> Editora, 2008.</w:t>
+        <w:t>. Novatec Editora, 2008.</w:t>
       </w:r>
     </w:p>
     <w:p>
@@ -4320,49 +3966,7 @@
         <w:rPr>
           <w:lang w:val="pt-BR"/>
         </w:rPr>
-        <w:t xml:space="preserve">Elaborado de acordo com a metodologia RUP, o </w:t>
-      </w:r>
-      <w:proofErr w:type="spellStart"/>
-      <w:r>
-        <w:rPr>
-          <w:lang w:val="pt-BR"/>
-        </w:rPr>
-        <w:t>Rational</w:t>
-      </w:r>
-      <w:proofErr w:type="spellEnd"/>
-      <w:r>
-        <w:rPr>
-          <w:lang w:val="pt-BR"/>
-        </w:rPr>
-        <w:t xml:space="preserve"> </w:t>
-      </w:r>
-      <w:proofErr w:type="spellStart"/>
-      <w:r>
-        <w:rPr>
-          <w:lang w:val="pt-BR"/>
-        </w:rPr>
-        <w:t>Unified</w:t>
-      </w:r>
-      <w:proofErr w:type="spellEnd"/>
-      <w:r>
-        <w:rPr>
-          <w:lang w:val="pt-BR"/>
-        </w:rPr>
-        <w:t xml:space="preserve"> </w:t>
-      </w:r>
-      <w:proofErr w:type="spellStart"/>
-      <w:r>
-        <w:rPr>
-          <w:lang w:val="pt-BR"/>
-        </w:rPr>
-        <w:t>Process</w:t>
-      </w:r>
-      <w:proofErr w:type="spellEnd"/>
-      <w:r>
-        <w:rPr>
-          <w:lang w:val="pt-BR"/>
-        </w:rPr>
-        <w:t>, este documento define o problema a ser resolvido</w:t>
+        <w:t>Elaborado de acordo com a metodologia RUP, o Rational Unified Process, este documento define o problema a ser resolvido</w:t>
       </w:r>
       <w:r>
         <w:rPr>
@@ -4408,8 +4012,8 @@
         </w:rPr>
         <w:t>Posicionamento</w:t>
       </w:r>
-      <w:bookmarkEnd w:id="2"/>
       <w:bookmarkEnd w:id="3"/>
+      <w:bookmarkEnd w:id="4"/>
       <w:bookmarkEnd w:id="20"/>
     </w:p>
     <w:p>
@@ -4434,16 +4038,22 @@
     </w:p>
     <w:p>
       <w:pPr>
-        <w:pStyle w:val="InfoBlue"/>
-        <w:rPr>
-          <w:lang w:val="pt-BR"/>
-        </w:rPr>
-      </w:pPr>
-      <w:r>
-        <w:rPr>
-          <w:lang w:val="pt-BR"/>
-        </w:rPr>
-        <w:t>[Faça uma breve descrição da oportunidade de negócios atendida por este projeto.]</w:t>
+        <w:pStyle w:val="Corpodetexto"/>
+        <w:rPr>
+          <w:lang w:val="pt-BR"/>
+        </w:rPr>
+      </w:pPr>
+      <w:r>
+        <w:rPr>
+          <w:lang w:val="pt-BR"/>
+        </w:rPr>
+        <w:br/>
+      </w:r>
+      <w:r>
+        <w:rPr>
+          <w:lang w:val="pt-BR"/>
+        </w:rPr>
+        <w:t>Muitas oficinas mecânicas são estabelecimentos familiares, de segunda ou até terceira geração. Sendo assim, não é incomum encontrar várias oficinas que ainda trabalham utilizando papel e caneta para anotar seu estoque, dando baixas e entradas de forma manual. Pensando nisso, o IziMec foi elaborado visando a simplicidade e rapidez ao gerenciar o estoque dessas oficinas.</w:t>
       </w:r>
     </w:p>
     <w:p>
@@ -4473,20 +4083,6 @@
       <w:bookmarkEnd w:id="24"/>
       <w:bookmarkEnd w:id="25"/>
       <w:bookmarkEnd w:id="26"/>
-    </w:p>
-    <w:p>
-      <w:pPr>
-        <w:pStyle w:val="InfoBlue"/>
-        <w:rPr>
-          <w:lang w:val="pt-BR"/>
-        </w:rPr>
-      </w:pPr>
-      <w:r>
-        <w:rPr>
-          <w:lang w:val="pt-BR"/>
-        </w:rPr>
-        <w:t>[Forneça uma descrição resumindo o problema que está sendo resolvido pelo projeto. O formato a seguir pode ser usado.]</w:t>
-      </w:r>
     </w:p>
     <w:p>
       <w:pPr>
@@ -4548,13 +4144,17 @@
           </w:tcPr>
           <w:p>
             <w:pPr>
-              <w:pStyle w:val="InfoBlue"/>
+              <w:pStyle w:val="Corpodetexto"/>
+              <w:ind w:left="0"/>
+              <w:rPr>
+                <w:lang w:val="pt-BR"/>
+              </w:rPr>
             </w:pPr>
             <w:r>
               <w:rPr>
                 <w:lang w:val="pt-BR"/>
               </w:rPr>
-              <w:t>[descreva o problema]</w:t>
+              <w:t>Controle manual de estoque de oficinas mecânicas.</w:t>
             </w:r>
           </w:p>
         </w:tc>
@@ -4600,16 +4200,17 @@
           </w:tcPr>
           <w:p>
             <w:pPr>
-              <w:pStyle w:val="InfoBlue"/>
-              <w:rPr>
-                <w:lang w:val="fr-FR"/>
+              <w:pStyle w:val="Corpodetexto"/>
+              <w:ind w:left="0"/>
+              <w:rPr>
+                <w:lang w:val="pt-BR"/>
               </w:rPr>
             </w:pPr>
             <w:r>
               <w:rPr>
                 <w:lang w:val="pt-BR"/>
               </w:rPr>
-              <w:t>[quem são os envolvidos afetados pelo problema]</w:t>
+              <w:t>A oficina, o dono, os clientes.</w:t>
             </w:r>
           </w:p>
         </w:tc>
@@ -4655,13 +4256,17 @@
           </w:tcPr>
           <w:p>
             <w:pPr>
-              <w:pStyle w:val="InfoBlue"/>
+              <w:pStyle w:val="Corpodetexto"/>
+              <w:ind w:left="0"/>
+              <w:rPr>
+                <w:lang w:val="pt-BR"/>
+              </w:rPr>
             </w:pPr>
             <w:r>
               <w:rPr>
                 <w:lang w:val="pt-BR"/>
               </w:rPr>
-              <w:t>[qual é o impacto do problema]</w:t>
+              <w:t>Possível diferença entre estoque físico e contábil, gerando provável falsa expectativa do cliente e problemas contábeis.</w:t>
             </w:r>
           </w:p>
         </w:tc>
@@ -4706,16 +4311,17 @@
           </w:tcPr>
           <w:p>
             <w:pPr>
-              <w:pStyle w:val="InfoBlue"/>
-              <w:rPr>
-                <w:lang w:val="fr-FR"/>
+              <w:pStyle w:val="Corpodetexto"/>
+              <w:ind w:left="0"/>
+              <w:rPr>
+                <w:lang w:val="pt-BR"/>
               </w:rPr>
             </w:pPr>
             <w:r>
               <w:rPr>
                 <w:lang w:val="pt-BR"/>
               </w:rPr>
-              <w:t>[liste alguns dos principais benefícios de uma boa solução]</w:t>
+              <w:t>Implementação de um sistema para gerenciar o estoque, entra e saída de produtos e qual o mecânico que os solicitou.</w:t>
             </w:r>
           </w:p>
         </w:tc>
@@ -4746,20 +4352,6 @@
       <w:bookmarkEnd w:id="29"/>
       <w:bookmarkEnd w:id="30"/>
       <w:bookmarkEnd w:id="31"/>
-    </w:p>
-    <w:p>
-      <w:pPr>
-        <w:pStyle w:val="InfoBlue"/>
-        <w:rPr>
-          <w:lang w:val="pt-BR"/>
-        </w:rPr>
-      </w:pPr>
-      <w:r>
-        <w:rPr>
-          <w:lang w:val="pt-BR"/>
-        </w:rPr>
-        <w:t>[Forneça uma sentença geral resumindo, no nível mais alto, a posição exclusiva que o produto pretende ocupar no mercado. O formato a seguir pode ser usado.]</w:t>
-      </w:r>
     </w:p>
     <w:p>
       <w:pPr>
@@ -4821,16 +4413,17 @@
           </w:tcPr>
           <w:p>
             <w:pPr>
-              <w:pStyle w:val="InfoBlue"/>
-              <w:rPr>
-                <w:lang w:val="fr-FR"/>
+              <w:pStyle w:val="Corpodetexto"/>
+              <w:ind w:left="0"/>
+              <w:rPr>
+                <w:lang w:val="pt-BR"/>
               </w:rPr>
             </w:pPr>
             <w:r>
               <w:rPr>
                 <w:lang w:val="pt-BR"/>
               </w:rPr>
-              <w:t>[cliente-alvo]</w:t>
+              <w:t>Donos de oficinas mecânicas.</w:t>
             </w:r>
           </w:p>
         </w:tc>
@@ -4876,13 +4469,17 @@
           </w:tcPr>
           <w:p>
             <w:pPr>
-              <w:pStyle w:val="InfoBlue"/>
+              <w:pStyle w:val="Corpodetexto"/>
+              <w:ind w:left="0"/>
+              <w:rPr>
+                <w:lang w:val="pt-BR"/>
+              </w:rPr>
             </w:pPr>
             <w:r>
               <w:rPr>
                 <w:lang w:val="pt-BR"/>
               </w:rPr>
-              <w:t>[indique a necessidade ou oportunidade]</w:t>
+              <w:t>Necessitam de um controle melhor sobre o estoque.</w:t>
             </w:r>
           </w:p>
         </w:tc>
@@ -4928,27 +4525,17 @@
           </w:tcPr>
           <w:p>
             <w:pPr>
-              <w:pStyle w:val="InfoBlue"/>
+              <w:pStyle w:val="Corpodetexto"/>
+              <w:ind w:left="0"/>
+              <w:rPr>
+                <w:lang w:val="pt-BR"/>
+              </w:rPr>
             </w:pPr>
             <w:r>
               <w:rPr>
                 <w:lang w:val="pt-BR"/>
               </w:rPr>
-              <w:t> </w:t>
-            </w:r>
-            <w:proofErr w:type="spellStart"/>
-            <w:r>
-              <w:rPr>
-                <w:lang w:val="pt-BR"/>
-              </w:rPr>
-              <w:t>é</w:t>
-            </w:r>
-            <w:proofErr w:type="spellEnd"/>
-            <w:r>
-              <w:rPr>
-                <w:lang w:val="pt-BR"/>
-              </w:rPr>
-              <w:t xml:space="preserve"> um(a) [categoria do produto]</w:t>
+              <w:t>IziMec</w:t>
             </w:r>
           </w:p>
         </w:tc>
@@ -4994,16 +4581,17 @@
           </w:tcPr>
           <w:p>
             <w:pPr>
-              <w:pStyle w:val="InfoBlue"/>
-              <w:rPr>
-                <w:lang w:val="fr-FR"/>
+              <w:pStyle w:val="Corpodetexto"/>
+              <w:ind w:left="0"/>
+              <w:rPr>
+                <w:lang w:val="pt-BR"/>
               </w:rPr>
             </w:pPr>
             <w:r>
               <w:rPr>
                 <w:lang w:val="pt-BR"/>
               </w:rPr>
-              <w:t>[indique o principal benefício, ou seja, o motivo que leva a comprar]</w:t>
+              <w:t>Auxilia na gestão do estoque.</w:t>
             </w:r>
           </w:p>
         </w:tc>
@@ -5049,16 +4637,17 @@
           </w:tcPr>
           <w:p>
             <w:pPr>
-              <w:pStyle w:val="InfoBlue"/>
-              <w:rPr>
-                <w:lang w:val="fr-FR"/>
+              <w:pStyle w:val="Corpodetexto"/>
+              <w:ind w:left="0"/>
+              <w:rPr>
+                <w:lang w:val="pt-BR"/>
               </w:rPr>
             </w:pPr>
             <w:r>
               <w:rPr>
                 <w:lang w:val="pt-BR"/>
               </w:rPr>
-              <w:t>[principal alternativa da concorrência]</w:t>
+              <w:t>Sistemas Conta Azul, Gran Money, EasyStore.</w:t>
             </w:r>
           </w:p>
         </w:tc>
@@ -5103,13 +4692,17 @@
           </w:tcPr>
           <w:p>
             <w:pPr>
-              <w:pStyle w:val="InfoBlue"/>
+              <w:pStyle w:val="Corpodetexto"/>
+              <w:ind w:left="0"/>
+              <w:rPr>
+                <w:lang w:val="pt-BR"/>
+              </w:rPr>
             </w:pPr>
             <w:r>
               <w:rPr>
                 <w:lang w:val="pt-BR"/>
               </w:rPr>
-              <w:t>[indique a principal diferença]</w:t>
+              <w:t>É mais simples, visto ser apenas em um módulo. Ideal para a realidade dos clientes de idade mais avançada que não confiam (ou não têm muito experiência) na tecnologia.</w:t>
             </w:r>
           </w:p>
         </w:tc>
@@ -5122,20 +4715,6 @@
           <w:lang w:val="pt-BR"/>
         </w:rPr>
       </w:pPr>
-    </w:p>
-    <w:p>
-      <w:pPr>
-        <w:pStyle w:val="InfoBlue"/>
-        <w:rPr>
-          <w:lang w:val="pt-BR"/>
-        </w:rPr>
-      </w:pPr>
-      <w:r>
-        <w:rPr>
-          <w:lang w:val="pt-BR"/>
-        </w:rPr>
-        <w:t>[Uma sentença de posição do produto comunica o objetivo do aplicativo e a importância do projeto para todo o pessoal envolvido.]</w:t>
-      </w:r>
     </w:p>
     <w:p>
       <w:pPr>
@@ -5371,7 +4950,6 @@
                 <w:bCs/>
                 <w:lang w:val="pt-BR"/>
               </w:rPr>
-              <w:lastRenderedPageBreak/>
               <w:t>Nome</w:t>
             </w:r>
           </w:p>
@@ -5461,7 +5039,14 @@
               <w:rPr>
                 <w:lang w:val="pt-BR"/>
               </w:rPr>
-              <w:t>[Informe o tipo de envolvidos.]</w:t>
+              <w:t xml:space="preserve">[Informe o tipo de </w:t>
+            </w:r>
+            <w:r>
+              <w:rPr>
+                <w:lang w:val="pt-BR"/>
+              </w:rPr>
+              <w:lastRenderedPageBreak/>
+              <w:t>envolvidos.]</w:t>
             </w:r>
           </w:p>
         </w:tc>
@@ -5486,7 +5071,15 @@
               <w:rPr>
                 <w:lang w:val="pt-BR"/>
               </w:rPr>
-              <w:t>[Faça uma breve descrição dos envolvidos.]</w:t>
+              <w:lastRenderedPageBreak/>
+              <w:t xml:space="preserve">[Faça uma breve descrição </w:t>
+            </w:r>
+            <w:r>
+              <w:rPr>
+                <w:lang w:val="pt-BR"/>
+              </w:rPr>
+              <w:lastRenderedPageBreak/>
+              <w:t>dos envolvidos.]</w:t>
             </w:r>
           </w:p>
         </w:tc>
@@ -5511,7 +5104,15 @@
               <w:rPr>
                 <w:lang w:val="pt-BR"/>
               </w:rPr>
-              <w:t>[Resuma as principais responsabilidades do envolvido no que diz respeito ao sistema em desenvolvimento; ou seja, o interesse dele como envolvido. Por exemplo, este envolvido:</w:t>
+              <w:lastRenderedPageBreak/>
+              <w:t xml:space="preserve">[Resuma as principais responsabilidades do </w:t>
+            </w:r>
+            <w:r>
+              <w:rPr>
+                <w:lang w:val="pt-BR"/>
+              </w:rPr>
+              <w:lastRenderedPageBreak/>
+              <w:t>envolvido no que diz respeito ao sistema em desenvolvimento; ou seja, o interesse dele como envolvido. Por exemplo, este envolvido:</w:t>
             </w:r>
           </w:p>
           <w:p>
@@ -5621,6 +5222,7 @@
         <w:rPr>
           <w:lang w:val="pt-BR"/>
         </w:rPr>
+        <w:lastRenderedPageBreak/>
         <w:t>Resumo dos Usuários</w:t>
       </w:r>
       <w:bookmarkEnd w:id="41"/>
@@ -6080,21 +5682,7 @@
         <w:rPr>
           <w:lang w:val="pt-BR"/>
         </w:rPr>
-        <w:t xml:space="preserve">Existem restrições ambientais exclusivas: unidade móvel, ar livre, a </w:t>
-      </w:r>
-      <w:proofErr w:type="gramStart"/>
-      <w:r>
-        <w:rPr>
-          <w:lang w:val="pt-BR"/>
-        </w:rPr>
-        <w:t>bordo, etc.</w:t>
-      </w:r>
-      <w:proofErr w:type="gramEnd"/>
-      <w:r>
-        <w:rPr>
-          <w:lang w:val="pt-BR"/>
-        </w:rPr>
-        <w:t>?</w:t>
+        <w:t>Existem restrições ambientais exclusivas: unidade móvel, ar livre, a bordo, etc.?</w:t>
       </w:r>
     </w:p>
     <w:p>
@@ -6144,21 +5732,7 @@
         <w:rPr>
           <w:lang w:val="pt-BR"/>
         </w:rPr>
-        <w:t xml:space="preserve">Este é local em que podem ser incluídos os extratos do Modelo de Negócios para descrever a tarefa e os papéis </w:t>
-      </w:r>
-      <w:proofErr w:type="gramStart"/>
-      <w:r>
-        <w:rPr>
-          <w:lang w:val="pt-BR"/>
-        </w:rPr>
-        <w:t>envolvidos, etc.</w:t>
-      </w:r>
-      <w:proofErr w:type="gramEnd"/>
-      <w:r>
-        <w:rPr>
-          <w:lang w:val="pt-BR"/>
-        </w:rPr>
-        <w:t>]</w:t>
+        <w:t>Este é local em que podem ser incluídos os extratos do Modelo de Negócios para descrever a tarefa e os papéis envolvidos, etc.]</w:t>
       </w:r>
     </w:p>
     <w:p>
@@ -6176,7 +5750,6 @@
         <w:rPr>
           <w:lang w:val="pt-BR"/>
         </w:rPr>
-        <w:lastRenderedPageBreak/>
         <w:t>Perfis dos Envolvidos</w:t>
       </w:r>
       <w:bookmarkEnd w:id="52"/>
@@ -6200,7 +5773,14 @@
         <w:rPr>
           <w:lang w:val="pt-BR"/>
         </w:rPr>
-        <w:t>[Descreva aqui cada envolvido no sistema preenchendo a tabela abaixo para cada um deles. Lembre-se de que os tipos de envolvidos poderão ser os mais diversos como, por exemplo, usuários, departamentos e desenvolvedores técnicos. Um perfil completo deve abranger os tópicos abaixo para cada tipo de envolvido.]</w:t>
+        <w:t xml:space="preserve">[Descreva aqui cada envolvido no sistema preenchendo a tabela abaixo para cada um deles. Lembre-se de que os </w:t>
+      </w:r>
+      <w:r>
+        <w:rPr>
+          <w:lang w:val="pt-BR"/>
+        </w:rPr>
+        <w:lastRenderedPageBreak/>
+        <w:t>tipos de envolvidos poderão ser os mais diversos como, por exemplo, usuários, departamentos e desenvolvedores técnicos. Um perfil completo deve abranger os tópicos abaixo para cada tipo de envolvido.]</w:t>
       </w:r>
     </w:p>
     <w:p>
@@ -6566,63 +6146,7 @@
               <w:rPr>
                 <w:lang w:val="pt-BR"/>
               </w:rPr>
-              <w:t xml:space="preserve">[Qual é o grau de comprometimento do envolvido no projeto? Está relacionado, sempre que possível, aos papéis do </w:t>
-            </w:r>
-            <w:proofErr w:type="spellStart"/>
-            <w:r>
-              <w:rPr>
-                <w:lang w:val="pt-BR"/>
-              </w:rPr>
-              <w:t>Rational</w:t>
-            </w:r>
-            <w:proofErr w:type="spellEnd"/>
-            <w:r>
-              <w:rPr>
-                <w:lang w:val="pt-BR"/>
-              </w:rPr>
-              <w:t xml:space="preserve"> </w:t>
-            </w:r>
-            <w:proofErr w:type="spellStart"/>
-            <w:r>
-              <w:rPr>
-                <w:lang w:val="pt-BR"/>
-              </w:rPr>
-              <w:t>Unified</w:t>
-            </w:r>
-            <w:proofErr w:type="spellEnd"/>
-            <w:r>
-              <w:rPr>
-                <w:lang w:val="pt-BR"/>
-              </w:rPr>
-              <w:t xml:space="preserve"> </w:t>
-            </w:r>
-            <w:proofErr w:type="spellStart"/>
-            <w:r>
-              <w:rPr>
-                <w:lang w:val="pt-BR"/>
-              </w:rPr>
-              <w:t>Process</w:t>
-            </w:r>
-            <w:proofErr w:type="spellEnd"/>
-            <w:r>
-              <w:rPr>
-                <w:lang w:val="pt-BR"/>
-              </w:rPr>
-              <w:t xml:space="preserve"> — ou seja, ao Revisor de </w:t>
-            </w:r>
-            <w:proofErr w:type="gramStart"/>
-            <w:r>
-              <w:rPr>
-                <w:lang w:val="pt-BR"/>
-              </w:rPr>
-              <w:t>Requisitos, etc.</w:t>
-            </w:r>
-            <w:proofErr w:type="gramEnd"/>
-            <w:r>
-              <w:rPr>
-                <w:lang w:val="pt-BR"/>
-              </w:rPr>
-              <w:t>]</w:t>
+              <w:t>[Qual é o grau de comprometimento do envolvido no projeto? Está relacionado, sempre que possível, aos papéis do Rational Unified Process — ou seja, ao Revisor de Requisitos, etc.]</w:t>
             </w:r>
           </w:p>
         </w:tc>
@@ -7046,21 +6570,7 @@
               <w:rPr>
                 <w:lang w:val="pt-BR"/>
               </w:rPr>
-              <w:t xml:space="preserve">[Lista as principais responsabilidades do usuário com relação ao sistema que está sendo desenvolvido — ou seja, captura detalhes dos clientes, produz relatórios, coordena o </w:t>
-            </w:r>
-            <w:proofErr w:type="gramStart"/>
-            <w:r>
-              <w:rPr>
-                <w:lang w:val="pt-BR"/>
-              </w:rPr>
-              <w:t>trabalho, etc.</w:t>
-            </w:r>
-            <w:proofErr w:type="gramEnd"/>
-            <w:r>
-              <w:rPr>
-                <w:lang w:val="pt-BR"/>
-              </w:rPr>
-              <w:t>]</w:t>
+              <w:t>[Lista as principais responsabilidades do usuário com relação ao sistema que está sendo desenvolvido — ou seja, captura detalhes dos clientes, produz relatórios, coordena o trabalho, etc.]</w:t>
             </w:r>
           </w:p>
         </w:tc>
@@ -7170,63 +6680,7 @@
               <w:rPr>
                 <w:lang w:val="pt-BR"/>
               </w:rPr>
-              <w:t xml:space="preserve">[Qual é o envolvimento do cliente no projeto? Está relacionado, sempre que possível, aos papéis do </w:t>
-            </w:r>
-            <w:proofErr w:type="spellStart"/>
-            <w:r>
-              <w:rPr>
-                <w:lang w:val="pt-BR"/>
-              </w:rPr>
-              <w:t>Rational</w:t>
-            </w:r>
-            <w:proofErr w:type="spellEnd"/>
-            <w:r>
-              <w:rPr>
-                <w:lang w:val="pt-BR"/>
-              </w:rPr>
-              <w:t xml:space="preserve"> </w:t>
-            </w:r>
-            <w:proofErr w:type="spellStart"/>
-            <w:r>
-              <w:rPr>
-                <w:lang w:val="pt-BR"/>
-              </w:rPr>
-              <w:t>Unified</w:t>
-            </w:r>
-            <w:proofErr w:type="spellEnd"/>
-            <w:r>
-              <w:rPr>
-                <w:lang w:val="pt-BR"/>
-              </w:rPr>
-              <w:t xml:space="preserve"> </w:t>
-            </w:r>
-            <w:proofErr w:type="spellStart"/>
-            <w:r>
-              <w:rPr>
-                <w:lang w:val="pt-BR"/>
-              </w:rPr>
-              <w:t>Process</w:t>
-            </w:r>
-            <w:proofErr w:type="spellEnd"/>
-            <w:r>
-              <w:rPr>
-                <w:lang w:val="pt-BR"/>
-              </w:rPr>
-              <w:t xml:space="preserve"> — ou seja, ao Revisor de </w:t>
-            </w:r>
-            <w:proofErr w:type="gramStart"/>
-            <w:r>
-              <w:rPr>
-                <w:lang w:val="pt-BR"/>
-              </w:rPr>
-              <w:t>Requisitos, etc.</w:t>
-            </w:r>
-            <w:proofErr w:type="gramEnd"/>
-            <w:r>
-              <w:rPr>
-                <w:lang w:val="pt-BR"/>
-              </w:rPr>
-              <w:t>]</w:t>
+              <w:t>[Qual é o envolvimento do cliente no projeto? Está relacionado, sempre que possível, aos papéis do Rational Unified Process — ou seja, ao Revisor de Requisitos, etc.]</w:t>
             </w:r>
           </w:p>
         </w:tc>
@@ -7458,19 +6912,11 @@
           <w:lang w:val="pt-BR"/>
         </w:rPr>
       </w:pPr>
-      <w:proofErr w:type="gramStart"/>
-      <w:r>
-        <w:rPr>
-          <w:lang w:val="pt-BR"/>
-        </w:rPr>
-        <w:t>[É</w:t>
-      </w:r>
-      <w:proofErr w:type="gramEnd"/>
-      <w:r>
-        <w:rPr>
-          <w:lang w:val="pt-BR"/>
-        </w:rPr>
-        <w:t xml:space="preserve"> importante entender a importância </w:t>
+      <w:r>
+        <w:rPr>
+          <w:lang w:val="pt-BR"/>
+        </w:rPr>
+        <w:t xml:space="preserve">[É importante entender a importância </w:t>
       </w:r>
       <w:r>
         <w:rPr>
@@ -7512,35 +6958,7 @@
         <w:rPr>
           <w:lang w:val="pt-BR"/>
         </w:rPr>
-        <w:t xml:space="preserve">Preencha a tabela a seguir — se estiver usando o </w:t>
-      </w:r>
-      <w:proofErr w:type="spellStart"/>
-      <w:r>
-        <w:rPr>
-          <w:lang w:val="pt-BR"/>
-        </w:rPr>
-        <w:t>Rational</w:t>
-      </w:r>
-      <w:proofErr w:type="spellEnd"/>
-      <w:r>
-        <w:rPr>
-          <w:lang w:val="pt-BR"/>
-        </w:rPr>
-        <w:t xml:space="preserve"> </w:t>
-      </w:r>
-      <w:proofErr w:type="spellStart"/>
-      <w:r>
-        <w:rPr>
-          <w:lang w:val="pt-BR"/>
-        </w:rPr>
-        <w:t>RequisitePro</w:t>
-      </w:r>
-      <w:proofErr w:type="spellEnd"/>
-      <w:r>
-        <w:rPr>
-          <w:lang w:val="pt-BR"/>
-        </w:rPr>
-        <w:t xml:space="preserve"> para capturar as Necessidades, isto pode ser um extrato ou relatório dessa ferramenta.]</w:t>
+        <w:t>Preencha a tabela a seguir — se estiver usando o Rational RequisitePro para capturar as Necessidades, isto pode ser um extrato ou relatório dessa ferramenta.]</w:t>
       </w:r>
     </w:p>
     <w:p>
@@ -7928,21 +7346,7 @@
         <w:rPr>
           <w:lang w:val="pt-BR"/>
         </w:rPr>
-        <w:t>&lt;</w:t>
-      </w:r>
-      <w:proofErr w:type="spellStart"/>
-      <w:r>
-        <w:rPr>
-          <w:lang w:val="pt-BR"/>
-        </w:rPr>
-        <w:t>umObjetivo</w:t>
-      </w:r>
-      <w:proofErr w:type="spellEnd"/>
-      <w:r>
-        <w:rPr>
-          <w:lang w:val="pt-BR"/>
-        </w:rPr>
-        <w:t>&gt;</w:t>
+        <w:t>&lt;umObjetivo&gt;</w:t>
       </w:r>
       <w:bookmarkEnd w:id="70"/>
       <w:bookmarkEnd w:id="71"/>
@@ -7970,21 +7374,7 @@
         <w:rPr>
           <w:lang w:val="pt-BR"/>
         </w:rPr>
-        <w:t>&lt;</w:t>
-      </w:r>
-      <w:proofErr w:type="spellStart"/>
-      <w:r>
-        <w:rPr>
-          <w:lang w:val="pt-BR"/>
-        </w:rPr>
-        <w:t>outroObjetivo</w:t>
-      </w:r>
-      <w:proofErr w:type="spellEnd"/>
-      <w:r>
-        <w:rPr>
-          <w:lang w:val="pt-BR"/>
-        </w:rPr>
-        <w:t>&gt;</w:t>
+        <w:t>&lt;outroObjetivo&gt;</w:t>
       </w:r>
       <w:bookmarkEnd w:id="83"/>
     </w:p>
@@ -8180,29 +7570,7 @@
         <w:rPr>
           <w:lang w:val="pt-BR"/>
         </w:rPr>
-        <w:t xml:space="preserve">[Liste todos os padrões que a empresa deve obedecer. Entre eles, poderão estar incluídos padrões legais e reguladores (FDA, UCC), padrões de comunicações (TCP/IP, ISDN), padrões de conformidade com plataformas (Windows, </w:t>
-      </w:r>
-      <w:proofErr w:type="gramStart"/>
-      <w:r>
-        <w:rPr>
-          <w:lang w:val="pt-BR"/>
-        </w:rPr>
-        <w:t xml:space="preserve">UNIX, </w:t>
-      </w:r>
-      <w:proofErr w:type="spellStart"/>
-      <w:r>
-        <w:rPr>
-          <w:lang w:val="pt-BR"/>
-        </w:rPr>
-        <w:t>etc</w:t>
-      </w:r>
-      <w:proofErr w:type="spellEnd"/>
-      <w:proofErr w:type="gramEnd"/>
-      <w:r>
-        <w:rPr>
-          <w:lang w:val="pt-BR"/>
-        </w:rPr>
-        <w:t>) e padrões de qualidade e de segurança (UL, ISO, CMM).]</w:t>
+        <w:t>[Liste todos os padrões que a empresa deve obedecer. Entre eles, poderão estar incluídos padrões legais e reguladores (FDA, UCC), padrões de comunicações (TCP/IP, ISDN), padrões de conformidade com plataformas (Windows, UNIX, etc) e padrões de qualidade e de segurança (UL, ISO, CMM).]</w:t>
       </w:r>
     </w:p>
     <w:p>
@@ -8327,21 +7695,7 @@
         <w:rPr>
           <w:lang w:val="pt-BR"/>
         </w:rPr>
-        <w:t xml:space="preserve">[Detalhe os requisitos ambientais, conforme necessário. No caso de sistemas baseados em hardware, os problemas ambientais incluem temperatura, choque, umidade, </w:t>
-      </w:r>
-      <w:proofErr w:type="gramStart"/>
-      <w:r>
-        <w:rPr>
-          <w:lang w:val="pt-BR"/>
-        </w:rPr>
-        <w:t>radiação, etc.</w:t>
-      </w:r>
-      <w:proofErr w:type="gramEnd"/>
-      <w:r>
-        <w:rPr>
-          <w:lang w:val="pt-BR"/>
-        </w:rPr>
-        <w:t xml:space="preserve"> No caso de aplicativos de software, os fatores ambientais incluem condições de uso, ambiente do usuário, disponibilidade de recursos, problemas de manutenção e tratamento e recuperação de erros.]</w:t>
+        <w:t>[Detalhe os requisitos ambientais, conforme necessário. No caso de sistemas baseados em hardware, os problemas ambientais incluem temperatura, choque, umidade, radiação, etc. No caso de aplicativos de software, os fatores ambientais incluem condições de uso, ambiente do usuário, disponibilidade de recursos, problemas de manutenção e tratamento e recuperação de erros.]</w:t>
       </w:r>
     </w:p>
     <w:p>
@@ -8479,14 +7833,12 @@
           <w:pPr>
             <w:ind w:right="360"/>
           </w:pPr>
-          <w:proofErr w:type="spellStart"/>
           <w:r>
             <w:rPr>
               <w:lang w:val="pt-BR"/>
             </w:rPr>
             <w:t>Confidential</w:t>
           </w:r>
-          <w:proofErr w:type="spellEnd"/>
         </w:p>
       </w:tc>
       <w:tc>
@@ -8506,29 +7858,11 @@
           <w:r>
             <w:sym w:font="Symbol" w:char="F0D3"/>
           </w:r>
-          <w:r>
-            <w:fldChar w:fldCharType="begin"/>
-          </w:r>
-          <w:r>
-            <w:instrText xml:space="preserve"> DOCPROPERTY "Company"  \* MERGEFORMAT </w:instrText>
-          </w:r>
-          <w:r>
-            <w:fldChar w:fldCharType="separate"/>
-          </w:r>
-          <w:r>
-            <w:t xml:space="preserve">&lt;Nome da </w:t>
-          </w:r>
-          <w:proofErr w:type="spellStart"/>
-          <w:r>
-            <w:t>Empresa</w:t>
-          </w:r>
-          <w:proofErr w:type="spellEnd"/>
-          <w:r>
-            <w:t>&gt;</w:t>
-          </w:r>
-          <w:r>
-            <w:fldChar w:fldCharType="end"/>
-          </w:r>
+          <w:fldSimple w:instr=" DOCPROPERTY &quot;Company&quot;  \* MERGEFORMAT ">
+            <w:r>
+              <w:t>&lt;Nome da Empresa&gt;</w:t>
+            </w:r>
+          </w:fldSimple>
           <w:r>
             <w:t xml:space="preserve">, </w:t>
           </w:r>
@@ -8770,7 +8104,6 @@
             </w:rPr>
             <w:fldChar w:fldCharType="separate"/>
           </w:r>
-          <w:proofErr w:type="spellStart"/>
           <w:r>
             <w:rPr>
               <w:b/>
@@ -8778,7 +8111,6 @@
             </w:rPr>
             <w:t>IziMec</w:t>
           </w:r>
-          <w:proofErr w:type="spellEnd"/>
           <w:r>
             <w:rPr>
               <w:b/>
@@ -8809,19 +8141,11 @@
           <w:r>
             <w:t xml:space="preserve">  </w:t>
           </w:r>
-          <w:proofErr w:type="spellStart"/>
           <w:r>
             <w:rPr>
               <w:lang w:val="pt-BR"/>
             </w:rPr>
-            <w:t>Version</w:t>
-          </w:r>
-          <w:proofErr w:type="spellEnd"/>
-          <w:r>
-            <w:rPr>
-              <w:lang w:val="pt-BR"/>
-            </w:rPr>
-            <w:t>:</w:t>
+            <w:t>Version:</w:t>
           </w:r>
           <w:r>
             <w:t xml:space="preserve">           &lt;1.0&gt;</w:t>
@@ -8841,31 +8165,11 @@
           </w:tcBorders>
         </w:tcPr>
         <w:p>
-          <w:r>
-            <w:fldChar w:fldCharType="begin"/>
-          </w:r>
-          <w:r>
-            <w:instrText xml:space="preserve"> TITLE  \* MERGEFORMAT </w:instrText>
-          </w:r>
-          <w:r>
-            <w:fldChar w:fldCharType="separate"/>
-          </w:r>
-          <w:proofErr w:type="spellStart"/>
-          <w:r>
-            <w:t>Visão</w:t>
-          </w:r>
-          <w:proofErr w:type="spellEnd"/>
-          <w:r>
-            <w:t xml:space="preserve"> do </w:t>
-          </w:r>
-          <w:proofErr w:type="spellStart"/>
-          <w:r>
-            <w:t>Negócio</w:t>
-          </w:r>
-          <w:proofErr w:type="spellEnd"/>
-          <w:r>
-            <w:fldChar w:fldCharType="end"/>
-          </w:r>
+          <w:fldSimple w:instr=" TITLE  \* MERGEFORMAT ">
+            <w:r>
+              <w:t>Visão do Negócio</w:t>
+            </w:r>
+          </w:fldSimple>
         </w:p>
       </w:tc>
       <w:tc>
@@ -8895,49 +8199,7 @@
             <w:rPr>
               <w:lang w:val="pt-BR"/>
             </w:rPr>
-            <w:t>&lt;</w:t>
-          </w:r>
-          <w:proofErr w:type="spellStart"/>
-          <w:r>
-            <w:rPr>
-              <w:lang w:val="pt-BR"/>
-            </w:rPr>
-            <w:t>dd</w:t>
-          </w:r>
-          <w:proofErr w:type="spellEnd"/>
-          <w:r>
-            <w:rPr>
-              <w:lang w:val="pt-BR"/>
-            </w:rPr>
-            <w:t>/</w:t>
-          </w:r>
-          <w:proofErr w:type="spellStart"/>
-          <w:r>
-            <w:rPr>
-              <w:lang w:val="pt-BR"/>
-            </w:rPr>
-            <w:t>mmm</w:t>
-          </w:r>
-          <w:proofErr w:type="spellEnd"/>
-          <w:r>
-            <w:rPr>
-              <w:lang w:val="pt-BR"/>
-            </w:rPr>
-            <w:t>/</w:t>
-          </w:r>
-          <w:proofErr w:type="spellStart"/>
-          <w:r>
-            <w:rPr>
-              <w:lang w:val="pt-BR"/>
-            </w:rPr>
-            <w:t>yy</w:t>
-          </w:r>
-          <w:proofErr w:type="spellEnd"/>
-          <w:r>
-            <w:rPr>
-              <w:lang w:val="pt-BR"/>
-            </w:rPr>
-            <w:t>&gt;</w:t>
+            <w:t>&lt;dd/mmm/yy&gt;</w:t>
           </w:r>
         </w:p>
       </w:tc>
@@ -8959,35 +8221,7 @@
             <w:rPr>
               <w:lang w:val="pt-BR"/>
             </w:rPr>
-            <w:t>&lt;</w:t>
-          </w:r>
-          <w:proofErr w:type="spellStart"/>
-          <w:r>
-            <w:rPr>
-              <w:lang w:val="pt-BR"/>
-            </w:rPr>
-            <w:t>document</w:t>
-          </w:r>
-          <w:proofErr w:type="spellEnd"/>
-          <w:r>
-            <w:rPr>
-              <w:lang w:val="pt-BR"/>
-            </w:rPr>
-            <w:t xml:space="preserve"> </w:t>
-          </w:r>
-          <w:proofErr w:type="spellStart"/>
-          <w:r>
-            <w:rPr>
-              <w:lang w:val="pt-BR"/>
-            </w:rPr>
-            <w:t>identifier</w:t>
-          </w:r>
-          <w:proofErr w:type="spellEnd"/>
-          <w:r>
-            <w:rPr>
-              <w:lang w:val="pt-BR"/>
-            </w:rPr>
-            <w:t>&gt;</w:t>
+            <w:t>&lt;document identifier&gt;</w:t>
           </w:r>
         </w:p>
       </w:tc>

</xml_diff>

<commit_message>
[edit] docimento de visao
</commit_message>
<xml_diff>
--- a/negocio/visao_negocio.docx
+++ b/negocio/visao_negocio.docx
@@ -3240,35 +3240,7 @@
         <w:rPr>
           <w:lang w:val="pt-BR"/>
         </w:rPr>
-        <w:t xml:space="preserve">UML (Unified </w:t>
-      </w:r>
-      <w:proofErr w:type="spellStart"/>
-      <w:r>
-        <w:rPr>
-          <w:lang w:val="pt-BR"/>
-        </w:rPr>
-        <w:t>Modeling</w:t>
-      </w:r>
-      <w:proofErr w:type="spellEnd"/>
-      <w:r>
-        <w:rPr>
-          <w:lang w:val="pt-BR"/>
-        </w:rPr>
-        <w:t xml:space="preserve"> </w:t>
-      </w:r>
-      <w:proofErr w:type="spellStart"/>
-      <w:r>
-        <w:rPr>
-          <w:lang w:val="pt-BR"/>
-        </w:rPr>
-        <w:t>Language</w:t>
-      </w:r>
-      <w:proofErr w:type="spellEnd"/>
-      <w:r>
-        <w:rPr>
-          <w:lang w:val="pt-BR"/>
-        </w:rPr>
-        <w:t>): Linguagem de modelagem que define representações de um sistema de forma padronizada com o objetivo de facilitar a compreensão.</w:t>
+        <w:t>UML (Unified Modeling Language): Linguagem de modelagem que define representações de um sistema de forma padronizada com o objetivo de facilitar a compreensão.</w:t>
       </w:r>
     </w:p>
     <w:p>
@@ -3335,6 +3307,44 @@
     </w:p>
     <w:p>
       <w:pPr>
+        <w:pStyle w:val="Corpodetexto"/>
+        <w:numPr>
+          <w:ilvl w:val="1"/>
+          <w:numId w:val="34"/>
+        </w:numPr>
+        <w:ind w:left="993" w:hanging="283"/>
+        <w:rPr>
+          <w:lang w:val="pt-BR"/>
+        </w:rPr>
+      </w:pPr>
+      <w:r>
+        <w:rPr>
+          <w:lang w:val="pt-BR"/>
+        </w:rPr>
+        <w:t>M0: mês atual.</w:t>
+      </w:r>
+    </w:p>
+    <w:p>
+      <w:pPr>
+        <w:pStyle w:val="Corpodetexto"/>
+        <w:numPr>
+          <w:ilvl w:val="1"/>
+          <w:numId w:val="34"/>
+        </w:numPr>
+        <w:ind w:left="993" w:hanging="283"/>
+        <w:rPr>
+          <w:lang w:val="pt-BR"/>
+        </w:rPr>
+      </w:pPr>
+      <w:r>
+        <w:rPr>
+          <w:lang w:val="pt-BR"/>
+        </w:rPr>
+        <w:t>M-1: mês anterior.</w:t>
+      </w:r>
+    </w:p>
+    <w:p>
+      <w:pPr>
         <w:pStyle w:val="Ttulo2"/>
         <w:rPr>
           <w:lang w:val="pt-BR"/>
@@ -3404,21 +3414,7 @@
         <w:rPr>
           <w:lang w:val="pt-BR"/>
         </w:rPr>
-        <w:t xml:space="preserve">GUEDES, </w:t>
-      </w:r>
-      <w:proofErr w:type="spellStart"/>
-      <w:r>
-        <w:rPr>
-          <w:lang w:val="pt-BR"/>
-        </w:rPr>
-        <w:t>Gilleanes</w:t>
-      </w:r>
-      <w:proofErr w:type="spellEnd"/>
-      <w:r>
-        <w:rPr>
-          <w:lang w:val="pt-BR"/>
-        </w:rPr>
-        <w:t xml:space="preserve"> T. A. </w:t>
+        <w:t xml:space="preserve">GUEDES, Gilleanes T. A. </w:t>
       </w:r>
       <w:r>
         <w:rPr>
@@ -3432,21 +3428,7 @@
         <w:rPr>
           <w:lang w:val="pt-BR"/>
         </w:rPr>
-        <w:t xml:space="preserve">. </w:t>
-      </w:r>
-      <w:proofErr w:type="spellStart"/>
-      <w:r>
-        <w:rPr>
-          <w:lang w:val="pt-BR"/>
-        </w:rPr>
-        <w:t>Novatec</w:t>
-      </w:r>
-      <w:proofErr w:type="spellEnd"/>
-      <w:r>
-        <w:rPr>
-          <w:lang w:val="pt-BR"/>
-        </w:rPr>
-        <w:t xml:space="preserve"> Editora, 2008.</w:t>
+        <w:t>. Novatec Editora, 2008.</w:t>
       </w:r>
     </w:p>
     <w:p>
@@ -4220,35 +4202,7 @@
               <w:rPr>
                 <w:lang w:val="pt-BR"/>
               </w:rPr>
-              <w:t xml:space="preserve">Sistemas Conta Azul, </w:t>
-            </w:r>
-            <w:proofErr w:type="spellStart"/>
-            <w:r>
-              <w:rPr>
-                <w:lang w:val="pt-BR"/>
-              </w:rPr>
-              <w:t>Gran</w:t>
-            </w:r>
-            <w:proofErr w:type="spellEnd"/>
-            <w:r>
-              <w:rPr>
-                <w:lang w:val="pt-BR"/>
-              </w:rPr>
-              <w:t xml:space="preserve"> Money, </w:t>
-            </w:r>
-            <w:proofErr w:type="spellStart"/>
-            <w:r>
-              <w:rPr>
-                <w:lang w:val="pt-BR"/>
-              </w:rPr>
-              <w:t>EasyStore</w:t>
-            </w:r>
-            <w:proofErr w:type="spellEnd"/>
-            <w:r>
-              <w:rPr>
-                <w:lang w:val="pt-BR"/>
-              </w:rPr>
-              <w:t>.</w:t>
+              <w:t>Sistemas Conta Azul, Gran Money, EasyStore.</w:t>
             </w:r>
           </w:p>
         </w:tc>
@@ -6851,7 +6805,6 @@
         </w:rPr>
       </w:pPr>
       <w:bookmarkStart w:id="59" w:name="_Toc72762833"/>
-      <w:proofErr w:type="spellStart"/>
       <w:r>
         <w:rPr>
           <w:b/>
@@ -6863,7 +6816,6 @@
         <w:t>GranMoney</w:t>
       </w:r>
       <w:bookmarkEnd w:id="59"/>
-      <w:proofErr w:type="spellEnd"/>
     </w:p>
     <w:p>
       <w:pPr>
@@ -6898,7 +6850,6 @@
         </w:rPr>
       </w:pPr>
       <w:bookmarkStart w:id="60" w:name="_Toc72762834"/>
-      <w:proofErr w:type="spellStart"/>
       <w:r>
         <w:rPr>
           <w:b/>
@@ -6910,7 +6861,6 @@
         <w:t>EasyStore</w:t>
       </w:r>
       <w:bookmarkEnd w:id="60"/>
-      <w:proofErr w:type="spellEnd"/>
     </w:p>
     <w:p>
       <w:pPr>
@@ -7263,14 +7213,12 @@
           <w:pPr>
             <w:ind w:right="360"/>
           </w:pPr>
-          <w:proofErr w:type="spellStart"/>
           <w:r>
             <w:rPr>
               <w:lang w:val="pt-BR"/>
             </w:rPr>
             <w:t>Confidential</w:t>
           </w:r>
-          <w:proofErr w:type="spellEnd"/>
         </w:p>
       </w:tc>
       <w:tc>
@@ -7290,29 +7238,11 @@
           <w:r>
             <w:sym w:font="Symbol" w:char="F0D3"/>
           </w:r>
-          <w:r>
-            <w:fldChar w:fldCharType="begin"/>
-          </w:r>
-          <w:r>
-            <w:instrText xml:space="preserve"> DOCPROPERTY "Company"  \* MERGEFORMAT </w:instrText>
-          </w:r>
-          <w:r>
-            <w:fldChar w:fldCharType="separate"/>
-          </w:r>
-          <w:r>
-            <w:t xml:space="preserve">&lt;Nome da </w:t>
-          </w:r>
-          <w:proofErr w:type="spellStart"/>
-          <w:r>
-            <w:t>Empresa</w:t>
-          </w:r>
-          <w:proofErr w:type="spellEnd"/>
-          <w:r>
-            <w:t>&gt;</w:t>
-          </w:r>
-          <w:r>
-            <w:fldChar w:fldCharType="end"/>
-          </w:r>
+          <w:fldSimple w:instr=" DOCPROPERTY &quot;Company&quot;  \* MERGEFORMAT ">
+            <w:r>
+              <w:t>&lt;Nome da Empresa&gt;</w:t>
+            </w:r>
+          </w:fldSimple>
           <w:r>
             <w:t xml:space="preserve">, </w:t>
           </w:r>
@@ -7591,19 +7521,11 @@
           <w:r>
             <w:t xml:space="preserve">  </w:t>
           </w:r>
-          <w:proofErr w:type="spellStart"/>
           <w:r>
             <w:rPr>
               <w:lang w:val="pt-BR"/>
             </w:rPr>
-            <w:t>Version</w:t>
-          </w:r>
-          <w:proofErr w:type="spellEnd"/>
-          <w:r>
-            <w:rPr>
-              <w:lang w:val="pt-BR"/>
-            </w:rPr>
-            <w:t>:</w:t>
+            <w:t>Version:</w:t>
           </w:r>
           <w:r>
             <w:t xml:space="preserve">           &lt;1.0&gt;</w:t>
@@ -7623,31 +7545,11 @@
           </w:tcBorders>
         </w:tcPr>
         <w:p>
-          <w:r>
-            <w:fldChar w:fldCharType="begin"/>
-          </w:r>
-          <w:r>
-            <w:instrText xml:space="preserve"> TITLE  \* MERGEFORMAT </w:instrText>
-          </w:r>
-          <w:r>
-            <w:fldChar w:fldCharType="separate"/>
-          </w:r>
-          <w:proofErr w:type="spellStart"/>
-          <w:r>
-            <w:t>Visão</w:t>
-          </w:r>
-          <w:proofErr w:type="spellEnd"/>
-          <w:r>
-            <w:t xml:space="preserve"> do </w:t>
-          </w:r>
-          <w:proofErr w:type="spellStart"/>
-          <w:r>
-            <w:t>Negócio</w:t>
-          </w:r>
-          <w:proofErr w:type="spellEnd"/>
-          <w:r>
-            <w:fldChar w:fldCharType="end"/>
-          </w:r>
+          <w:fldSimple w:instr=" TITLE  \* MERGEFORMAT ">
+            <w:r>
+              <w:t>Visão do Negócio</w:t>
+            </w:r>
+          </w:fldSimple>
         </w:p>
       </w:tc>
       <w:tc>
@@ -7677,49 +7579,7 @@
             <w:rPr>
               <w:lang w:val="pt-BR"/>
             </w:rPr>
-            <w:t>&lt;</w:t>
-          </w:r>
-          <w:proofErr w:type="spellStart"/>
-          <w:r>
-            <w:rPr>
-              <w:lang w:val="pt-BR"/>
-            </w:rPr>
-            <w:t>dd</w:t>
-          </w:r>
-          <w:proofErr w:type="spellEnd"/>
-          <w:r>
-            <w:rPr>
-              <w:lang w:val="pt-BR"/>
-            </w:rPr>
-            <w:t>/</w:t>
-          </w:r>
-          <w:proofErr w:type="spellStart"/>
-          <w:r>
-            <w:rPr>
-              <w:lang w:val="pt-BR"/>
-            </w:rPr>
-            <w:t>mmm</w:t>
-          </w:r>
-          <w:proofErr w:type="spellEnd"/>
-          <w:r>
-            <w:rPr>
-              <w:lang w:val="pt-BR"/>
-            </w:rPr>
-            <w:t>/</w:t>
-          </w:r>
-          <w:proofErr w:type="spellStart"/>
-          <w:r>
-            <w:rPr>
-              <w:lang w:val="pt-BR"/>
-            </w:rPr>
-            <w:t>yy</w:t>
-          </w:r>
-          <w:proofErr w:type="spellEnd"/>
-          <w:r>
-            <w:rPr>
-              <w:lang w:val="pt-BR"/>
-            </w:rPr>
-            <w:t>&gt;</w:t>
+            <w:t>&lt;dd/mmm/yy&gt;</w:t>
           </w:r>
         </w:p>
       </w:tc>
@@ -7741,35 +7601,7 @@
             <w:rPr>
               <w:lang w:val="pt-BR"/>
             </w:rPr>
-            <w:t>&lt;</w:t>
-          </w:r>
-          <w:proofErr w:type="spellStart"/>
-          <w:r>
-            <w:rPr>
-              <w:lang w:val="pt-BR"/>
-            </w:rPr>
-            <w:t>document</w:t>
-          </w:r>
-          <w:proofErr w:type="spellEnd"/>
-          <w:r>
-            <w:rPr>
-              <w:lang w:val="pt-BR"/>
-            </w:rPr>
-            <w:t xml:space="preserve"> </w:t>
-          </w:r>
-          <w:proofErr w:type="spellStart"/>
-          <w:r>
-            <w:rPr>
-              <w:lang w:val="pt-BR"/>
-            </w:rPr>
-            <w:t>identifier</w:t>
-          </w:r>
-          <w:proofErr w:type="spellEnd"/>
-          <w:r>
-            <w:rPr>
-              <w:lang w:val="pt-BR"/>
-            </w:rPr>
-            <w:t>&gt;</w:t>
+            <w:t>&lt;document identifier&gt;</w:t>
           </w:r>
         </w:p>
       </w:tc>

</xml_diff>

<commit_message>
[build] implementação da classe 'Mecânico' e testes
</commit_message>
<xml_diff>
--- a/negocio/visao_negocio.docx
+++ b/negocio/visao_negocio.docx
@@ -129,7 +129,23 @@
           <w:szCs w:val="28"/>
           <w:lang w:val="pt-BR"/>
         </w:rPr>
-        <w:t>Versão &lt;1.0&gt;</w:t>
+        <w:t xml:space="preserve">Versão </w:t>
+      </w:r>
+      <w:r>
+        <w:rPr>
+          <w:sz w:val="28"/>
+          <w:szCs w:val="28"/>
+          <w:lang w:val="pt-BR"/>
+        </w:rPr>
+        <w:t>2</w:t>
+      </w:r>
+      <w:r>
+        <w:rPr>
+          <w:sz w:val="28"/>
+          <w:szCs w:val="28"/>
+          <w:lang w:val="pt-BR"/>
+        </w:rPr>
+        <w:t>.0</w:t>
       </w:r>
     </w:p>
     <w:p>
@@ -7238,11 +7254,21 @@
           <w:r>
             <w:sym w:font="Symbol" w:char="F0D3"/>
           </w:r>
-          <w:fldSimple w:instr=" DOCPROPERTY &quot;Company&quot;  \* MERGEFORMAT ">
-            <w:r>
-              <w:t>&lt;Nome da Empresa&gt;</w:t>
-            </w:r>
-          </w:fldSimple>
+          <w:r>
+            <w:fldChar w:fldCharType="begin"/>
+          </w:r>
+          <w:r>
+            <w:instrText xml:space="preserve"> DOCPROPERTY "Company"  \* MERGEFORMAT </w:instrText>
+          </w:r>
+          <w:r>
+            <w:fldChar w:fldCharType="separate"/>
+          </w:r>
+          <w:r>
+            <w:t>&lt;Nome da Empresa&gt;</w:t>
+          </w:r>
+          <w:r>
+            <w:fldChar w:fldCharType="end"/>
+          </w:r>
           <w:r>
             <w:t xml:space="preserve">, </w:t>
           </w:r>
@@ -7545,11 +7571,21 @@
           </w:tcBorders>
         </w:tcPr>
         <w:p>
-          <w:fldSimple w:instr=" TITLE  \* MERGEFORMAT ">
-            <w:r>
-              <w:t>Visão do Negócio</w:t>
-            </w:r>
-          </w:fldSimple>
+          <w:r>
+            <w:fldChar w:fldCharType="begin"/>
+          </w:r>
+          <w:r>
+            <w:instrText xml:space="preserve"> TITLE  \* MERGEFORMAT </w:instrText>
+          </w:r>
+          <w:r>
+            <w:fldChar w:fldCharType="separate"/>
+          </w:r>
+          <w:r>
+            <w:t>Visão do Negócio</w:t>
+          </w:r>
+          <w:r>
+            <w:fldChar w:fldCharType="end"/>
+          </w:r>
         </w:p>
       </w:tc>
       <w:tc>

</xml_diff>